<commit_message>
presentation, try tons of features in notebook
</commit_message>
<xml_diff>
--- a/MLFin/ExPtTest/ExPtTest_v3.docx
+++ b/MLFin/ExPtTest/ExPtTest_v3.docx
@@ -152,7 +152,19 @@
         <w:footnoteReference w:id="1"/>
       </w:r>
       <w:r>
-        <w:t xml:space="preserve"> and inspect the data for oddities using basic timeseries plots and scatterplots. </w:t>
+        <w:t xml:space="preserve"> and </w:t>
+      </w:r>
+      <w:r>
+        <w:t xml:space="preserve">visually </w:t>
+      </w:r>
+      <w:r>
+        <w:t xml:space="preserve">inspect </w:t>
+      </w:r>
+      <w:r>
+        <w:t>it</w:t>
+      </w:r>
+      <w:r>
+        <w:t xml:space="preserve"> for oddities using basic timeseries plots and scatterplots. </w:t>
       </w:r>
       <w:r>
         <w:t>The only thing that stood out to me was a sharp decline in the open interest for the US contract in early 2015, it sounded vaguely familiar and I found the CME document explaining why</w:t>
@@ -198,10 +210,6 @@
         <w:t xml:space="preserve">I look at a </w:t>
       </w:r>
       <w:r>
-        <w:rPr>
-          <w:b/>
-          <w:bCs/>
-        </w:rPr>
         <w:t>PCA</w:t>
       </w:r>
       <w:r>
@@ -607,35 +615,37 @@
         <w:t xml:space="preserve"> and the lagged change</w:t>
       </w:r>
       <w:r>
-        <w:t xml:space="preserve">, but there is </w:t>
+        <w:t xml:space="preserve">, but there </w:t>
+      </w:r>
+      <w:r>
+        <w:t>are</w:t>
+      </w:r>
+      <w:r>
+        <w:t xml:space="preserve"> </w:t>
+      </w:r>
+      <w:r>
+        <w:t xml:space="preserve">clearly </w:t>
       </w:r>
       <w:r>
         <w:rPr>
           <w:b/>
           <w:bCs/>
         </w:rPr>
-        <w:t xml:space="preserve">clearly </w:t>
+        <w:t>large</w:t>
       </w:r>
       <w:r>
         <w:rPr>
           <w:b/>
           <w:bCs/>
         </w:rPr>
-        <w:t>large</w:t>
-      </w:r>
-      <w:r>
-        <w:rPr>
-          <w:b/>
-          <w:bCs/>
-        </w:rPr>
         <w:t xml:space="preserve"> collinearity issues</w:t>
       </w:r>
       <w:r>
-        <w:t xml:space="preserve">, so we can only conclude that the t-statistics are not robust and the betas are very unlikely to be </w:t>
+        <w:t xml:space="preserve">, so we can only conclude that the t-statistics are not robust and the betas are unlikely to be numerically </w:t>
       </w:r>
       <w:r>
         <w:lastRenderedPageBreak/>
-        <w:t xml:space="preserve">numerically stable. As discussed before, we could try principal components regression to deal with this, but I prefer to use a regularization technique like Ridge or Lasso. </w:t>
+        <w:t xml:space="preserve">stable. As discussed before, we could try principal components regression to deal with this, but I prefer to use a regularization technique like Ridge or Lasso. </w:t>
       </w:r>
     </w:p>
     <w:p>
@@ -711,7 +721,13 @@
         <w:t xml:space="preserve"> in that it will shrink betas to 0 for data it does not find useful out of sample. </w:t>
       </w:r>
       <w:r>
-        <w:t>How much penalization to use is evaluating using a time series cross validation process, where the model is fit on a rolling window and evaluated on a subsequent period of</w:t>
+        <w:t xml:space="preserve">How much penalization to use is </w:t>
+      </w:r>
+      <w:r>
+        <w:t>evaluated</w:t>
+      </w:r>
+      <w:r>
+        <w:t xml:space="preserve"> using a time series cross validation process, where the model is fit on a rolling window and evaluated on a subsequent period of</w:t>
       </w:r>
       <w:r>
         <w:t xml:space="preserve"> </w:t>
@@ -781,7 +797,41 @@
           <w:bCs/>
           <w:noProof/>
         </w:rPr>
-        <w:t>betas load negatively on AM (increase in AM positioning implies rally) for -1.5bps per z-score AM positioning change, and positively on Dealers for 1.2bps</w:t>
+        <w:t xml:space="preserve">betas load negatively on AM </w:t>
+      </w:r>
+      <w:r>
+        <w:rPr>
+          <w:noProof/>
+        </w:rPr>
+        <w:t>(increase in AM positioning implies rally) for -1.5bps per z-score AM positioning change</w:t>
+      </w:r>
+      <w:r>
+        <w:rPr>
+          <w:b/>
+          <w:bCs/>
+          <w:noProof/>
+        </w:rPr>
+        <w:t xml:space="preserve">, </w:t>
+      </w:r>
+      <w:r>
+        <w:rPr>
+          <w:noProof/>
+        </w:rPr>
+        <w:t>and</w:t>
+      </w:r>
+      <w:r>
+        <w:rPr>
+          <w:b/>
+          <w:bCs/>
+          <w:noProof/>
+        </w:rPr>
+        <w:t xml:space="preserve"> positively on Dealers </w:t>
+      </w:r>
+      <w:r>
+        <w:rPr>
+          <w:noProof/>
+        </w:rPr>
+        <w:t>for 1.2bps</w:t>
       </w:r>
       <w:r>
         <w:rPr>
@@ -1054,7 +1104,49 @@
           <w:bCs/>
           <w:noProof/>
         </w:rPr>
-        <w:t>nothing is selected and the</w:t>
+        <w:t xml:space="preserve">nothing is selected </w:t>
+      </w:r>
+      <w:r>
+        <w:rPr>
+          <w:noProof/>
+        </w:rPr>
+        <w:t>and the</w:t>
+      </w:r>
+      <w:r>
+        <w:rPr>
+          <w:noProof/>
+        </w:rPr>
+        <w:t xml:space="preserve"> results are very poor</w:t>
+      </w:r>
+      <w:r>
+        <w:rPr>
+          <w:noProof/>
+        </w:rPr>
+        <w:t>. No</w:t>
+      </w:r>
+      <w:r>
+        <w:rPr>
+          <w:noProof/>
+        </w:rPr>
+        <w:t xml:space="preserve"> fits</w:t>
+      </w:r>
+      <w:r>
+        <w:rPr>
+          <w:noProof/>
+        </w:rPr>
+        <w:t xml:space="preserve"> do better out of sample than just taking the simple average of swap changes over the training period. This is incidated in a negative r^2</w:t>
+      </w:r>
+      <w:r>
+        <w:rPr>
+          <w:noProof/>
+        </w:rPr>
+        <w:t xml:space="preserve"> and 0 betas for the best model.</w:t>
+      </w:r>
+      <w:r>
+        <w:rPr>
+          <w:noProof/>
+        </w:rPr>
+        <w:t xml:space="preserve"> </w:t>
       </w:r>
       <w:r>
         <w:rPr>
@@ -1062,37 +1154,7 @@
           <w:bCs/>
           <w:noProof/>
         </w:rPr>
-        <w:t xml:space="preserve"> results are very poor</w:t>
-      </w:r>
-      <w:r>
-        <w:rPr>
-          <w:noProof/>
-        </w:rPr>
-        <w:t>. No</w:t>
-      </w:r>
-      <w:r>
-        <w:rPr>
-          <w:noProof/>
-        </w:rPr>
-        <w:t xml:space="preserve"> fits</w:t>
-      </w:r>
-      <w:r>
-        <w:rPr>
-          <w:noProof/>
-        </w:rPr>
-        <w:t xml:space="preserve"> do better out of sample than just taking the simple average of swap changes over the training period. This is incidated in a negative r^2</w:t>
-      </w:r>
-      <w:r>
-        <w:rPr>
-          <w:noProof/>
-        </w:rPr>
-        <w:t xml:space="preserve"> and 0 betas for the best model.</w:t>
-      </w:r>
-      <w:r>
-        <w:rPr>
-          <w:noProof/>
-        </w:rPr>
-        <w:t xml:space="preserve"> </w:t>
+        <w:t xml:space="preserve">Other contracts exhibit similarly poor </w:t>
       </w:r>
       <w:r>
         <w:rPr>
@@ -1100,7 +1162,7 @@
           <w:bCs/>
           <w:noProof/>
         </w:rPr>
-        <w:t xml:space="preserve">Other contracts exhibit similarly poor </w:t>
+        <w:t>concurrent</w:t>
       </w:r>
       <w:r>
         <w:rPr>
@@ -1108,68 +1170,67 @@
           <w:bCs/>
           <w:noProof/>
         </w:rPr>
-        <w:t>concurrent</w:t>
-      </w:r>
-      <w:r>
+        <w:t xml:space="preserve"> results.</w:t>
+      </w:r>
+    </w:p>
+    <w:p>
+      <w:pPr>
+        <w:pStyle w:val="Heading3"/>
+      </w:pPr>
+      <w:r>
+        <w:lastRenderedPageBreak/>
+        <w:t>Forward-looking Regressions</w:t>
+      </w:r>
+    </w:p>
+    <w:p>
+      <w:pPr>
         <w:rPr>
           <w:b/>
           <w:bCs/>
-          <w:noProof/>
-        </w:rPr>
-        <w:t xml:space="preserve"> results.</w:t>
-      </w:r>
-    </w:p>
-    <w:p>
-      <w:pPr>
-        <w:pStyle w:val="Heading3"/>
-      </w:pPr>
-      <w:r>
-        <w:lastRenderedPageBreak/>
-        <w:t>Forward-looking Regressions</w:t>
-      </w:r>
-    </w:p>
-    <w:p>
-      <w:pPr>
+        </w:rPr>
+      </w:pPr>
+      <w:r>
+        <w:t xml:space="preserve">The next question is whether changes in positioning can predict future changes in swap rates. Since the coincident results were quite weak, I </w:t>
+      </w:r>
+      <w:r>
+        <w:t>believe</w:t>
+      </w:r>
+      <w:r>
+        <w:t xml:space="preserve"> if there is going to be predictive power it will result from accumulations of positions over a rolling window. </w:t>
+      </w:r>
+      <w:r>
+        <w:t xml:space="preserve">First, </w:t>
+      </w:r>
+      <w:proofErr w:type="spellStart"/>
+      <w:r>
+        <w:t>CoT</w:t>
+      </w:r>
+      <w:proofErr w:type="spellEnd"/>
+      <w:r>
+        <w:t xml:space="preserve"> data is collected on Tuesdays, but generally reported on Fridays. For this to be of value in predicting future changes </w:t>
+      </w:r>
+      <w:r>
         <w:rPr>
           <w:b/>
           <w:bCs/>
         </w:rPr>
-      </w:pPr>
-      <w:r>
-        <w:t xml:space="preserve">The next question is whether changes in positioning can predict future changes in swap rates. Since the coincident results were quite weak, I </w:t>
-      </w:r>
-      <w:r>
-        <w:t>believe</w:t>
-      </w:r>
-      <w:r>
-        <w:t xml:space="preserve"> if there is going to be predictive power it will result from accumulations of positions over a rolling window. </w:t>
-      </w:r>
-      <w:r>
-        <w:t>First</w:t>
-      </w:r>
-      <w:r>
-        <w:t xml:space="preserve">, </w:t>
-      </w:r>
-      <w:proofErr w:type="spellStart"/>
-      <w:r>
-        <w:t>CoT</w:t>
-      </w:r>
-      <w:proofErr w:type="spellEnd"/>
-      <w:r>
-        <w:t xml:space="preserve"> data is collected on Tuesdays, but generally reported on Fridays. For this to be of value in predicting future changes </w:t>
+        <w:t>I need to align the data with when it is reported</w:t>
+      </w:r>
+      <w:r>
+        <w:t xml:space="preserve">, for simplicity I will shift it 3 business days forward in time. </w:t>
+      </w:r>
+      <w:r>
+        <w:t xml:space="preserve">While the 1wk changes in positioning are clearly stationary, as we take changes over longer timeframes we are likely to run into issues with stationarity- in short we want to </w:t>
       </w:r>
       <w:r>
         <w:rPr>
           <w:b/>
           <w:bCs/>
         </w:rPr>
-        <w:t>I need to align the data with when it is reported</w:t>
-      </w:r>
-      <w:r>
-        <w:t xml:space="preserve">, for simplicity I will shift it 3 business days forward in time. </w:t>
-      </w:r>
-      <w:r>
-        <w:t>While the 1wk changes in positioning are clearly stationary, as we take changes over longer timeframes we are likely to run into issues with stationarity- in short we want to avoid the problems associated with non-stationary data and spurious regression. To analyze the stationarity of various window lengths of positioning data and swap rate changes, we apply augmented Dickey-Fuller tests</w:t>
+        <w:t>avoid the problems associated with non-stationary data</w:t>
+      </w:r>
+      <w:r>
+        <w:t xml:space="preserve"> and spurious regression. To analyze the stationarity of various window lengths of positioning data and swap rate changes, we apply augmented Dickey-Fuller tests</w:t>
       </w:r>
       <w:r>
         <w:rPr>
@@ -1469,7 +1530,13 @@
         <w:t>. The intuition here is that we are interested in whether we can profit from our predictions, and we want to assign more weight to larger profits (and penalize larger losses).</w:t>
       </w:r>
       <w:r>
-        <w:t xml:space="preserve"> I use a simple logistic regression.</w:t>
+        <w:t xml:space="preserve"> I use a simple logistic regression</w:t>
+      </w:r>
+      <w:r>
+        <w:t xml:space="preserve"> to start</w:t>
+      </w:r>
+      <w:r>
+        <w:t>.</w:t>
       </w:r>
     </w:p>
     <w:p>
@@ -1514,7 +1581,19 @@
         <w:t xml:space="preserve"> positioning, filtered for when it is greater in magnitude than +/- 1.0 z-score.</w:t>
       </w:r>
       <w:r>
-        <w:t xml:space="preserve"> Changing the forward window, the length of positioning changes data the filtering z-score and which positioning data to use yield wildly different betas and weighted accuracy scores</w:t>
+        <w:t xml:space="preserve"> Changing the forward window, the length of positioning changes</w:t>
+      </w:r>
+      <w:r>
+        <w:t xml:space="preserve">, </w:t>
+      </w:r>
+      <w:r>
+        <w:t>the filtering z-score and which positioning data to use</w:t>
+      </w:r>
+      <w:r>
+        <w:t>,</w:t>
+      </w:r>
+      <w:r>
+        <w:t xml:space="preserve"> yield wildly different betas and weighted accuracy scores</w:t>
       </w:r>
       <w:r>
         <w:rPr>
@@ -2010,11 +2089,16 @@
       <w:r>
         <w:t xml:space="preserve">be making </w:t>
       </w:r>
+      <w:proofErr w:type="gramStart"/>
       <w:r>
         <w:t xml:space="preserve">very </w:t>
       </w:r>
       <w:r>
-        <w:t>different decisions</w:t>
+        <w:t>different</w:t>
+      </w:r>
+      <w:proofErr w:type="gramEnd"/>
+      <w:r>
+        <w:t xml:space="preserve"> decisions</w:t>
       </w:r>
       <w:r>
         <w:t xml:space="preserve"> in real time.</w:t>
@@ -2596,14 +2680,14 @@
           <w:b/>
           <w:bCs/>
         </w:rPr>
-        <w:t xml:space="preserve">large signal </w:t>
+        <w:t xml:space="preserve">large </w:t>
       </w:r>
       <w:r>
         <w:rPr>
           <w:b/>
           <w:bCs/>
         </w:rPr>
-        <w:t>shorts</w:t>
+        <w:t>negative signals</w:t>
       </w:r>
       <w:r>
         <w:t>, and large positive signals produce the worst bucket of strategy returns on average.</w:t>
@@ -3035,22 +3119,43 @@
         <w:t xml:space="preserve">tried similar methodologies for </w:t>
       </w:r>
       <w:r>
-        <w:t xml:space="preserve">evaluating positioning signals for trading swap curves which were equally uninteresting. The next idea I would have looked at is using positioning to indicate when to close out a trade, e.g. if the signal flips sign, or trading butterflies. After that, I would have tried to use the positioning data to improve a more basic momentum strategy. The idea there would be to develop a momentum strategy and then use classification algorithms to evaluate whether a model based on positioning data can predict whether to lever up, scale down or cut a momentum trade early. This is a slightly different problem than predicting changes in swap rates though the same methodology is used, the target variable is then </w:t>
-      </w:r>
-      <w:r>
-        <w:t>the</w:t>
-      </w:r>
-      <w:r>
-        <w:t xml:space="preserve"> </w:t>
-      </w:r>
-      <w:r>
-        <w:t xml:space="preserve">returns of </w:t>
-      </w:r>
-      <w:r>
-        <w:t>a momentum strategy.</w:t>
-      </w:r>
-      <w:r>
-        <w:t xml:space="preserve"> I think, however, that if there was value in the data for trading duration or curves it would have been </w:t>
+        <w:t xml:space="preserve">evaluating positioning signals for trading swap curves which were equally </w:t>
+      </w:r>
+      <w:r>
+        <w:t>unsuccessful</w:t>
+      </w:r>
+      <w:r>
+        <w:t xml:space="preserve">. </w:t>
+      </w:r>
+      <w:r>
+        <w:t xml:space="preserve">I also tried </w:t>
+      </w:r>
+      <w:r>
+        <w:t xml:space="preserve">richer </w:t>
+      </w:r>
+      <w:r>
+        <w:t>models with many features (e.g. multiple positioning change horizons on all participants</w:t>
+      </w:r>
+      <w:r>
+        <w:t>, polynomial transformations</w:t>
+      </w:r>
+      <w:r>
+        <w:t xml:space="preserve">) </w:t>
+      </w:r>
+      <w:r>
+        <w:t xml:space="preserve">for curves and outright </w:t>
+      </w:r>
+      <w:r>
+        <w:t>to no avail</w:t>
+      </w:r>
+      <w:r>
+        <w:t xml:space="preserve">. </w:t>
+      </w:r>
+      <w:r>
+        <w:t xml:space="preserve">The next idea I would have looked at is using positioning to indicate when to close out a trade, e.g. if the signal flips sign, or trading butterflies. After that, I would have tried to use the positioning data to improve a more basic momentum strategy. The idea there would be to develop a momentum strategy and then use classification algorithms to evaluate whether a model based on positioning data can predict whether to lever up, scale down or cut a momentum trade early. </w:t>
+      </w:r>
+      <w:r>
+        <w:t xml:space="preserve">I think, however, that if there was value in the data for trading duration or curves it would have been </w:t>
       </w:r>
       <w:r>
         <w:t xml:space="preserve">relatively </w:t>
@@ -3074,6 +3179,9 @@
       </w:pPr>
       <w:r>
         <w:t>Basis and invoice spreads positioning: i.e. how much of the change in positioning is due to trades that are unlikely to affect duration performance</w:t>
+      </w:r>
+      <w:r>
+        <w:t>.</w:t>
       </w:r>
     </w:p>
     <w:p>
@@ -3585,6 +3693,60 @@
           <w:noProof/>
         </w:rPr>
         <w:drawing>
+          <wp:anchor distT="0" distB="0" distL="114300" distR="114300" simplePos="0" relativeHeight="251700224" behindDoc="0" locked="0" layoutInCell="1" allowOverlap="1" wp14:anchorId="50EB5E84" wp14:editId="46E36DA6">
+            <wp:simplePos x="0" y="0"/>
+            <wp:positionH relativeFrom="margin">
+              <wp:align>right</wp:align>
+            </wp:positionH>
+            <wp:positionV relativeFrom="paragraph">
+              <wp:posOffset>3631565</wp:posOffset>
+            </wp:positionV>
+            <wp:extent cx="5943600" cy="4404360"/>
+            <wp:effectExtent l="0" t="0" r="0" b="0"/>
+            <wp:wrapTopAndBottom/>
+            <wp:docPr id="51" name="Picture 51"/>
+            <wp:cNvGraphicFramePr>
+              <a:graphicFrameLocks xmlns:a="http://schemas.openxmlformats.org/drawingml/2006/main" noChangeAspect="1"/>
+            </wp:cNvGraphicFramePr>
+            <a:graphic xmlns:a="http://schemas.openxmlformats.org/drawingml/2006/main">
+              <a:graphicData uri="http://schemas.openxmlformats.org/drawingml/2006/picture">
+                <pic:pic xmlns:pic="http://schemas.openxmlformats.org/drawingml/2006/picture">
+                  <pic:nvPicPr>
+                    <pic:cNvPr id="1" name=""/>
+                    <pic:cNvPicPr/>
+                  </pic:nvPicPr>
+                  <pic:blipFill>
+                    <a:blip r:embed="rId38">
+                      <a:extLst>
+                        <a:ext uri="{28A0092B-C50C-407E-A947-70E740481C1C}">
+                          <a14:useLocalDpi xmlns:a14="http://schemas.microsoft.com/office/drawing/2010/main" val="0"/>
+                        </a:ext>
+                      </a:extLst>
+                    </a:blip>
+                    <a:stretch>
+                      <a:fillRect/>
+                    </a:stretch>
+                  </pic:blipFill>
+                  <pic:spPr>
+                    <a:xfrm>
+                      <a:off x="0" y="0"/>
+                      <a:ext cx="5943600" cy="4404360"/>
+                    </a:xfrm>
+                    <a:prstGeom prst="rect">
+                      <a:avLst/>
+                    </a:prstGeom>
+                  </pic:spPr>
+                </pic:pic>
+              </a:graphicData>
+            </a:graphic>
+          </wp:anchor>
+        </w:drawing>
+      </w:r>
+      <w:r>
+        <w:rPr>
+          <w:noProof/>
+        </w:rPr>
+        <w:drawing>
           <wp:anchor distT="0" distB="0" distL="114300" distR="114300" simplePos="0" relativeHeight="251699200" behindDoc="0" locked="0" layoutInCell="1" allowOverlap="1" wp14:anchorId="6EEA968E" wp14:editId="038ED9BA">
             <wp:simplePos x="0" y="0"/>
             <wp:positionH relativeFrom="margin">
@@ -3608,7 +3770,7 @@
                     <pic:cNvPicPr/>
                   </pic:nvPicPr>
                   <pic:blipFill>
-                    <a:blip r:embed="rId38" cstate="print">
+                    <a:blip r:embed="rId39" cstate="print">
                       <a:extLst>
                         <a:ext uri="{28A0092B-C50C-407E-A947-70E740481C1C}">
                           <a14:useLocalDpi xmlns:a14="http://schemas.microsoft.com/office/drawing/2010/main" val="0"/>
@@ -3668,7 +3830,7 @@
                     <pic:cNvPicPr/>
                   </pic:nvPicPr>
                   <pic:blipFill>
-                    <a:blip r:embed="rId39" cstate="print">
+                    <a:blip r:embed="rId40" cstate="print">
                       <a:extLst>
                         <a:ext uri="{28A0092B-C50C-407E-A947-70E740481C1C}">
                           <a14:useLocalDpi xmlns:a14="http://schemas.microsoft.com/office/drawing/2010/main" val="0"/>
@@ -3695,13 +3857,21 @@
         </w:drawing>
       </w:r>
       <w:r>
-        <w:rPr>
-          <w:noProof/>
-        </w:rPr>
-        <w:t xml:space="preserve"> </w:t>
-      </w:r>
-      <w:r>
-        <w:t>Below are some decision boundaries from logistic regression and support vector classifiers on predicting the (weighted) sign of future swap moves. In blue are subsequent 1mo sell-offs, in red are rallies, X markers are test set (201</w:t>
+        <w:t>Below are some decision boundaries from logistic regression and support vector classifiers on predicting the (weighted) sign of future swap moves</w:t>
+      </w:r>
+      <w:r>
+        <w:t xml:space="preserve">, using just </w:t>
+      </w:r>
+      <w:proofErr w:type="spellStart"/>
+      <w:r>
+        <w:t>LevFunds</w:t>
+      </w:r>
+      <w:proofErr w:type="spellEnd"/>
+      <w:r>
+        <w:t xml:space="preserve"> 13wk positioning changes</w:t>
+      </w:r>
+      <w:r>
+        <w:t>. In blue are subsequent 1mo sell-offs, in red are rallies, X markers are test set (201</w:t>
       </w:r>
       <w:r>
         <w:t>8+</w:t>
@@ -3713,63 +3883,10 @@
         <w:t xml:space="preserve"> The gradient represents probabilities and the SVC decision</w:t>
       </w:r>
       <w:r>
+        <w:t xml:space="preserve"> function</w:t>
+      </w:r>
+      <w:r>
         <w:t>.</w:t>
-      </w:r>
-    </w:p>
-    <w:p>
-      <w:r>
-        <w:rPr>
-          <w:noProof/>
-        </w:rPr>
-        <w:drawing>
-          <wp:anchor distT="0" distB="0" distL="114300" distR="114300" simplePos="0" relativeHeight="251700224" behindDoc="0" locked="0" layoutInCell="1" allowOverlap="1" wp14:anchorId="50EB5E84" wp14:editId="20B7997E">
-            <wp:simplePos x="0" y="0"/>
-            <wp:positionH relativeFrom="margin">
-              <wp:align>right</wp:align>
-            </wp:positionH>
-            <wp:positionV relativeFrom="paragraph">
-              <wp:posOffset>2800350</wp:posOffset>
-            </wp:positionV>
-            <wp:extent cx="5943600" cy="4404360"/>
-            <wp:effectExtent l="0" t="0" r="0" b="0"/>
-            <wp:wrapTopAndBottom/>
-            <wp:docPr id="51" name="Picture 51"/>
-            <wp:cNvGraphicFramePr>
-              <a:graphicFrameLocks xmlns:a="http://schemas.openxmlformats.org/drawingml/2006/main" noChangeAspect="1"/>
-            </wp:cNvGraphicFramePr>
-            <a:graphic xmlns:a="http://schemas.openxmlformats.org/drawingml/2006/main">
-              <a:graphicData uri="http://schemas.openxmlformats.org/drawingml/2006/picture">
-                <pic:pic xmlns:pic="http://schemas.openxmlformats.org/drawingml/2006/picture">
-                  <pic:nvPicPr>
-                    <pic:cNvPr id="1" name=""/>
-                    <pic:cNvPicPr/>
-                  </pic:nvPicPr>
-                  <pic:blipFill>
-                    <a:blip r:embed="rId40">
-                      <a:extLst>
-                        <a:ext uri="{28A0092B-C50C-407E-A947-70E740481C1C}">
-                          <a14:useLocalDpi xmlns:a14="http://schemas.microsoft.com/office/drawing/2010/main" val="0"/>
-                        </a:ext>
-                      </a:extLst>
-                    </a:blip>
-                    <a:stretch>
-                      <a:fillRect/>
-                    </a:stretch>
-                  </pic:blipFill>
-                  <pic:spPr>
-                    <a:xfrm>
-                      <a:off x="0" y="0"/>
-                      <a:ext cx="5943600" cy="4404360"/>
-                    </a:xfrm>
-                    <a:prstGeom prst="rect">
-                      <a:avLst/>
-                    </a:prstGeom>
-                  </pic:spPr>
-                </pic:pic>
-              </a:graphicData>
-            </a:graphic>
-          </wp:anchor>
-        </w:drawing>
       </w:r>
     </w:p>
     <w:sectPr>

</xml_diff>